<commit_message>
recrawl BigDS with multiples of category and up to 15k samples
</commit_message>
<xml_diff>
--- a/Mau tieu luan KHDL_2023.docx
+++ b/Mau tieu luan KHDL_2023.docx
@@ -4,7 +4,7 @@
   <w:body>
     <w:tbl>
       <w:tblPr>
-        <w:tblStyle w:val="TableGrid"/>
+        <w:tblStyle w:val="LiBang"/>
         <w:tblW w:w="0" w:type="auto"/>
         <w:tblBorders>
           <w:top w:val="none" w:sz="0" w:space="0" w:color="auto"/>
@@ -309,7 +309,7 @@
     </w:p>
     <w:tbl>
       <w:tblPr>
-        <w:tblStyle w:val="TableGrid"/>
+        <w:tblStyle w:val="LiBang"/>
         <w:tblW w:w="0" w:type="auto"/>
         <w:jc w:val="center"/>
         <w:tblLook w:val="04A0" w:firstRow="1" w:lastRow="0" w:firstColumn="1" w:lastColumn="0" w:noHBand="0" w:noVBand="1"/>
@@ -724,7 +724,7 @@
     <w:p/>
     <w:tbl>
       <w:tblPr>
-        <w:tblStyle w:val="TableGrid"/>
+        <w:tblStyle w:val="LiBang"/>
         <w:tblW w:w="0" w:type="auto"/>
         <w:tblLook w:val="04A0" w:firstRow="1" w:lastRow="0" w:firstColumn="1" w:lastColumn="0" w:noHBand="0" w:noVBand="1"/>
       </w:tblPr>
@@ -797,8 +797,19 @@
             <w:tcW w:w="1505" w:type="dxa"/>
           </w:tcPr>
           <w:p>
+            <w:pPr>
+              <w:rPr>
+                <w:lang w:val="vi-VN"/>
+              </w:rPr>
+            </w:pPr>
             <w:r>
-              <w:t>Nguyễn A</w:t>
+              <w:t>Lê</w:t>
+            </w:r>
+            <w:r>
+              <w:rPr>
+                <w:lang w:val="vi-VN"/>
+              </w:rPr>
+              <w:t xml:space="preserve"> Nguyễn Tiến Anh</w:t>
             </w:r>
           </w:p>
         </w:tc>
@@ -813,7 +824,7 @@
           </w:p>
           <w:p>
             <w:pPr>
-              <w:pStyle w:val="ListParagraph"/>
+              <w:pStyle w:val="oancuaDanhsach"/>
               <w:numPr>
                 <w:ilvl w:val="0"/>
                 <w:numId w:val="8"/>
@@ -847,8 +858,16 @@
             <w:tcW w:w="1505" w:type="dxa"/>
           </w:tcPr>
           <w:p>
+            <w:pPr>
+              <w:rPr>
+                <w:lang w:val="vi-VN"/>
+              </w:rPr>
+            </w:pPr>
             <w:r>
-              <w:t>Trần B</w:t>
+              <w:rPr>
+                <w:lang w:val="vi-VN"/>
+              </w:rPr>
+              <w:t>Dương Quốc Bảo</w:t>
             </w:r>
           </w:p>
         </w:tc>
@@ -870,19 +889,67 @@
           <w:tcPr>
             <w:tcW w:w="1505" w:type="dxa"/>
           </w:tcPr>
-          <w:p/>
+          <w:p>
+            <w:pPr>
+              <w:rPr>
+                <w:lang w:val="vi-VN"/>
+              </w:rPr>
+            </w:pPr>
+            <w:r>
+              <w:t>Hoàng</w:t>
+            </w:r>
+            <w:r>
+              <w:rPr>
+                <w:lang w:val="vi-VN"/>
+              </w:rPr>
+              <w:t xml:space="preserve"> Nhật Bảo Long</w:t>
+            </w:r>
+          </w:p>
         </w:tc>
         <w:tc>
           <w:tcPr>
             <w:tcW w:w="4444" w:type="dxa"/>
           </w:tcPr>
-          <w:p/>
+          <w:p>
+            <w:pPr>
+              <w:rPr>
+                <w:lang w:val="vi-VN"/>
+              </w:rPr>
+            </w:pPr>
+            <w:r>
+              <w:t>-</w:t>
+            </w:r>
+            <w:r>
+              <w:rPr>
+                <w:lang w:val="vi-VN"/>
+              </w:rPr>
+              <w:t xml:space="preserve"> Crawl dữ liệu bằng API của Tiki</w:t>
+            </w:r>
+          </w:p>
         </w:tc>
         <w:tc>
           <w:tcPr>
             <w:tcW w:w="3113" w:type="dxa"/>
           </w:tcPr>
-          <w:p/>
+          <w:p>
+            <w:pPr>
+              <w:rPr>
+                <w:lang w:val="vi-VN"/>
+              </w:rPr>
+            </w:pPr>
+            <w:r>
+              <w:rPr>
+                <w:lang w:val="vi-VN"/>
+              </w:rPr>
+              <w:t>-</w:t>
+            </w:r>
+            <w:r>
+              <w:t xml:space="preserve"> </w:t>
+            </w:r>
+            <w:r>
+              <w:t>Đã hoàn thành</w:t>
+            </w:r>
+          </w:p>
         </w:tc>
       </w:tr>
     </w:tbl>
@@ -1424,7 +1491,7 @@
     </w:p>
     <w:p>
       <w:pPr>
-        <w:pStyle w:val="Heading1"/>
+        <w:pStyle w:val="u1"/>
       </w:pPr>
       <w:r>
         <w:t>1</w:t>
@@ -1464,7 +1531,7 @@
     </w:p>
     <w:p>
       <w:pPr>
-        <w:pStyle w:val="Heading1"/>
+        <w:pStyle w:val="u1"/>
       </w:pPr>
       <w:r>
         <w:t>2</w:t>
@@ -1506,112 +1573,189 @@
       </w:r>
     </w:p>
     <w:p>
-      <w:pPr>
-        <w:rPr>
-          <w:lang w:val="en-GB"/>
-        </w:rPr>
-      </w:pPr>
-      <w:r>
-        <w:t xml:space="preserve">SV mô tả </w:t>
-      </w:r>
-      <w:r>
-        <w:rPr>
-          <w:lang w:val="en-GB"/>
-        </w:rPr>
-        <w:t>mô tả giải pháp thu thập dữ liệu gồm nguồn dữ liệu, công cụ thu thập, cách thức sử dụng công cụ, đầu vào và đầu ra của quá trình thu thập</w:t>
-      </w:r>
-      <w:r>
-        <w:rPr>
-          <w:lang w:val="en-GB"/>
-        </w:rPr>
-        <w:t>, và cho ví dụ minh hoạ</w:t>
-      </w:r>
-      <w:r>
-        <w:rPr>
-          <w:lang w:val="en-GB"/>
-        </w:rPr>
-        <w:t>.</w:t>
-      </w:r>
-    </w:p>
-    <w:p>
-      <w:r>
-        <w:rPr>
-          <w:lang w:val="en-GB"/>
-        </w:rPr>
-        <w:t>Yêu cầu:</w:t>
-      </w:r>
-    </w:p>
-    <w:p>
-      <w:pPr>
-        <w:pStyle w:val="ListParagraph"/>
+      <w:r>
+        <w:t xml:space="preserve">|1. Nguồn dữ </w:t>
+      </w:r>
+      <w:r>
+        <w:t>liệu</w:t>
+      </w:r>
+      <w:r>
+        <w:rPr>
+          <w:lang w:val="vi-VN"/>
+        </w:rPr>
+        <w:t>:</w:t>
+      </w:r>
+      <w:r>
+        <w:t xml:space="preserve"> Nguồn dữ liệu được sử dụng là Tiki - một trang web thương mại điện tử hàng đầu tại Việt Nam, cung cấp hàng ngàn sản phẩm đa dạng từ đồ điện tử, gia dụng, thời trang, sách, ...</w:t>
+      </w:r>
+    </w:p>
+    <w:p>
+      <w:r>
+        <w:t xml:space="preserve">2. Công cụ thu </w:t>
+      </w:r>
+      <w:r>
+        <w:t>thập</w:t>
+      </w:r>
+      <w:r>
+        <w:rPr>
+          <w:lang w:val="vi-VN"/>
+        </w:rPr>
+        <w:t>:</w:t>
+      </w:r>
+      <w:r>
+        <w:t xml:space="preserve"> Công cụ được sử dụng để thu thập dữ liệu là ngôn ngữ lập trình Python cùng với các thư viện: requests, pandas, csv, retrying. Công cụ này sử dụng API của Tiki để truy xuất và lấy dữ liệu từ trang web này thông qua các yêu cầu HTTP,</w:t>
+      </w:r>
+    </w:p>
+    <w:p>
+      <w:r>
+        <w:t>3</w:t>
+      </w:r>
+      <w:r>
+        <w:t>. Các bước sử dụng công cụ</w:t>
+      </w:r>
+    </w:p>
+    <w:p>
+      <w:r>
+        <w:t xml:space="preserve">Các bước để thu thập dữ liệu từ Tiki qua API bao gồm: </w:t>
+      </w:r>
+    </w:p>
+    <w:p>
+      <w:pPr>
+        <w:pStyle w:val="oancuaDanhsach"/>
         <w:numPr>
           <w:ilvl w:val="0"/>
-          <w:numId w:val="9"/>
+          <w:numId w:val="10"/>
         </w:numPr>
-        <w:spacing w:before="0" w:line="240" w:lineRule="auto"/>
-        <w:jc w:val="left"/>
-        <w:rPr>
-          <w:lang w:val="en-GB"/>
-        </w:rPr>
-      </w:pPr>
-      <w:r>
-        <w:rPr>
-          <w:lang w:val="en-GB"/>
-        </w:rPr>
-        <w:t xml:space="preserve">SV phải TỰ thu thập </w:t>
-      </w:r>
-      <w:r>
-        <w:rPr>
-          <w:lang w:val="en-GB"/>
-        </w:rPr>
-        <w:t xml:space="preserve">(crawl hoặc record) tập </w:t>
-      </w:r>
-      <w:r>
-        <w:rPr>
-          <w:lang w:val="en-GB"/>
-        </w:rPr>
-        <w:t>dữ liệu</w:t>
-      </w:r>
-      <w:r>
-        <w:rPr>
-          <w:lang w:val="en-GB"/>
-        </w:rPr>
-        <w:t>.</w:t>
-      </w:r>
-    </w:p>
-    <w:p>
-      <w:pPr>
-        <w:pStyle w:val="ListParagraph"/>
+      </w:pPr>
+      <w:r>
+        <w:t>Tạo session để sử dụng cho tất cả các yêu cầu API của Tiki</w:t>
+      </w:r>
+    </w:p>
+    <w:p>
+      <w:pPr>
+        <w:pStyle w:val="oancuaDanhsach"/>
         <w:numPr>
           <w:ilvl w:val="0"/>
-          <w:numId w:val="9"/>
+          <w:numId w:val="10"/>
         </w:numPr>
-        <w:spacing w:before="0" w:line="240" w:lineRule="auto"/>
-        <w:jc w:val="left"/>
-        <w:rPr>
-          <w:lang w:val="en-GB"/>
-        </w:rPr>
-      </w:pPr>
-      <w:r>
-        <w:rPr>
-          <w:lang w:val="en-GB"/>
-        </w:rPr>
-        <w:t xml:space="preserve">Số lượng: </w:t>
-      </w:r>
-      <w:r>
-        <w:t xml:space="preserve">&gt;1000 </w:t>
-      </w:r>
-      <w:r>
-        <w:rPr>
-          <w:lang w:val="en-GB"/>
-        </w:rPr>
-        <w:t>mẫu</w:t>
-      </w:r>
-      <w:r>
-        <w:rPr>
-          <w:lang w:val="en-GB"/>
-        </w:rPr>
-        <w:t>.</w:t>
+      </w:pPr>
+      <w:r>
+        <w:t>Đặt số lần retry mặc định là 10 để xử lý các lỗi liên quan đến mạng hoặc</w:t>
+      </w:r>
+      <w:r>
+        <w:rPr>
+          <w:lang w:val="vi-VN"/>
+        </w:rPr>
+        <w:t xml:space="preserve"> </w:t>
+      </w:r>
+      <w:r>
+        <w:t xml:space="preserve">API phản hồi </w:t>
+      </w:r>
+      <w:proofErr w:type="gramStart"/>
+      <w:r>
+        <w:t>lỗi</w:t>
+      </w:r>
+      <w:proofErr w:type="gramEnd"/>
+    </w:p>
+    <w:p>
+      <w:pPr>
+        <w:pStyle w:val="oancuaDanhsach"/>
+        <w:numPr>
+          <w:ilvl w:val="0"/>
+          <w:numId w:val="10"/>
+        </w:numPr>
+      </w:pPr>
+      <w:r>
+        <w:t xml:space="preserve">Xác định các headers, params, và body cần thiết cho từng yêu cầu API </w:t>
+      </w:r>
+    </w:p>
+    <w:p>
+      <w:pPr>
+        <w:pStyle w:val="oancuaDanhsach"/>
+        <w:numPr>
+          <w:ilvl w:val="0"/>
+          <w:numId w:val="10"/>
+        </w:numPr>
+      </w:pPr>
+      <w:r>
+        <w:t>Sử dụng hàm retrying để xử lý các lỗi xảy ra trong quá trình truy xuất</w:t>
+      </w:r>
+      <w:r>
+        <w:rPr>
+          <w:lang w:val="vi-VN"/>
+        </w:rPr>
+        <w:t xml:space="preserve"> </w:t>
+      </w:r>
+      <w:r>
+        <w:t>khác nhau</w:t>
+      </w:r>
+      <w:r>
+        <w:rPr>
+          <w:lang w:val="vi-VN"/>
+        </w:rPr>
+        <w:t xml:space="preserve"> </w:t>
+      </w:r>
+      <w:r>
+        <w:t>ΑΡΙ</w:t>
+      </w:r>
+    </w:p>
+    <w:p>
+      <w:pPr>
+        <w:pStyle w:val="oancuaDanhsach"/>
+        <w:numPr>
+          <w:ilvl w:val="0"/>
+          <w:numId w:val="10"/>
+        </w:numPr>
+      </w:pPr>
+      <w:r>
+        <w:t>Tiến hành lấy dữ liệu bằng cách xác định các key chính của các đối tượng trả về, sau đó lưu trữ dữ liệu vào file CSV</w:t>
+      </w:r>
+    </w:p>
+    <w:p>
+      <w:pPr>
+        <w:pStyle w:val="oancuaDanhsach"/>
+        <w:numPr>
+          <w:ilvl w:val="0"/>
+          <w:numId w:val="10"/>
+        </w:numPr>
+      </w:pPr>
+      <w:r>
+        <w:lastRenderedPageBreak/>
+        <w:t>Thực hiện các bước trên cho tất cả các sản phẩm được hiển thị trên</w:t>
+      </w:r>
+      <w:r>
+        <w:rPr>
+          <w:lang w:val="vi-VN"/>
+        </w:rPr>
+        <w:t xml:space="preserve"> </w:t>
+      </w:r>
+      <w:r>
+        <w:t xml:space="preserve">trang web Tiki qua các yêu cầu API khác nhau </w:t>
+      </w:r>
+    </w:p>
+    <w:p>
+      <w:r>
+        <w:t>4. Đầu vào và đầu ra của quá trình thu thập</w:t>
+      </w:r>
+    </w:p>
+    <w:p>
+      <w:r>
+        <w:t>Đầu vào: Các yêu cầu API của Tiki được cấu trúc thông qua các headers, params, và body để truy xuất dữ liệu.</w:t>
+      </w:r>
+    </w:p>
+    <w:p>
+      <w:r>
+        <w:t>- Đầu ra: Các dữ liệu thu thập được sẽ được lưu trữ trên file CSV, các trường bao gồm id, tên sản phẩm, thương hiệu, giá gốc, giá giảm, giá hiện tại, tỷ lệ giảm giá, số lượng bán, đánh giá trung bình, số lượng đánh giá, mã nhà bán hàng, tên nhà bán hàng, ngày tham gia của nhà bán hàng, đánh giá trung bình của nhà bán hàng, số lượng đánh giá của nhà bán hàng và tổng số người theo dõi.</w:t>
+      </w:r>
+    </w:p>
+    <w:p>
+      <w:r>
+        <w:t>5. Ví dụ minh hoạ</w:t>
+      </w:r>
+    </w:p>
+    <w:p>
+      <w:r>
+        <w:t>Mã nguồn đã đưa ra ở câu trả lời trước cung cấp một ví dụ minh họa về cách sử dụng công cụ Python để lấy dữ liệu từ Tiki thông qua API. Ví dụ này đưa ra các bước trình bày trên để minh họa việc thu thập dữ liệu.</w:t>
       </w:r>
     </w:p>
     <w:p>
@@ -1695,13 +1839,27 @@
         <w:rPr>
           <w:lang w:val="en-GB"/>
         </w:rPr>
-        <w:t xml:space="preserve"> số mẫu dữ liệu trống của mỗi đặc trưng,.</w:t>
-      </w:r>
-      <w:r>
-        <w:rPr>
-          <w:lang w:val="en-GB"/>
-        </w:rPr>
-        <w:t xml:space="preserve">..) </w:t>
+        <w:t xml:space="preserve"> số mẫu dữ liệu trống của mỗi đặc </w:t>
+      </w:r>
+      <w:proofErr w:type="gramStart"/>
+      <w:r>
+        <w:rPr>
+          <w:lang w:val="en-GB"/>
+        </w:rPr>
+        <w:t>trưng,.</w:t>
+      </w:r>
+      <w:r>
+        <w:rPr>
+          <w:lang w:val="en-GB"/>
+        </w:rPr>
+        <w:t>..</w:t>
+      </w:r>
+      <w:proofErr w:type="gramEnd"/>
+      <w:r>
+        <w:rPr>
+          <w:lang w:val="en-GB"/>
+        </w:rPr>
+        <w:t xml:space="preserve">) </w:t>
       </w:r>
       <w:r>
         <w:rPr>
@@ -1772,7 +1930,7 @@
     </w:p>
     <w:p>
       <w:pPr>
-        <w:pStyle w:val="Heading1"/>
+        <w:pStyle w:val="u1"/>
       </w:pPr>
       <w:r>
         <w:t xml:space="preserve">3. </w:t>
@@ -1859,398 +2017,420 @@
     </w:p>
     <w:p>
       <w:pPr>
-        <w:pStyle w:val="Heading1"/>
-      </w:pPr>
-      <w:r>
+        <w:pStyle w:val="u1"/>
+      </w:pPr>
+      <w:r>
+        <w:t>4</w:t>
+      </w:r>
+      <w:r>
+        <w:t>.</w:t>
+      </w:r>
+      <w:r>
+        <w:t xml:space="preserve"> </w:t>
+      </w:r>
+      <w:r>
+        <w:t>Mô hình hóa dữ liệu</w:t>
+      </w:r>
+    </w:p>
+    <w:p>
+      <w:pPr>
+        <w:rPr>
+          <w:lang w:val="en-GB"/>
+        </w:rPr>
+      </w:pPr>
+      <w:r>
+        <w:rPr>
+          <w:lang w:val="en-GB"/>
+        </w:rPr>
+        <w:t>SV trình bày quá trình xây dựng, xác thực và kiểm thử mô hình</w:t>
+      </w:r>
+      <w:r>
+        <w:rPr>
+          <w:lang w:val="en-GB"/>
+        </w:rPr>
+        <w:t xml:space="preserve"> gồm:</w:t>
+      </w:r>
+    </w:p>
+    <w:p>
+      <w:pPr>
+        <w:rPr>
+          <w:lang w:val="en-GB"/>
+        </w:rPr>
+      </w:pPr>
+      <w:r>
+        <w:rPr>
+          <w:lang w:val="en-GB"/>
+        </w:rPr>
+        <w:t>- Chọn các mô hình phù hợp (ít nhất 2 mô hình)</w:t>
+      </w:r>
+      <w:r>
+        <w:rPr>
+          <w:lang w:val="en-GB"/>
+        </w:rPr>
+        <w:t xml:space="preserve"> và mô tả ngắn gọn cơ sở lý thuyết của các </w:t>
+      </w:r>
+      <w:r>
+        <w:rPr>
+          <w:lang w:val="en-GB"/>
+        </w:rPr>
+        <w:t>mô hình</w:t>
+      </w:r>
+      <w:r>
+        <w:rPr>
+          <w:lang w:val="en-GB"/>
+        </w:rPr>
+        <w:t xml:space="preserve"> đã</w:t>
+      </w:r>
+      <w:r>
+        <w:rPr>
+          <w:lang w:val="en-GB"/>
+        </w:rPr>
+        <w:t xml:space="preserve"> lựa chọn</w:t>
+      </w:r>
+      <w:r>
+        <w:rPr>
+          <w:lang w:val="en-GB"/>
+        </w:rPr>
+        <w:t xml:space="preserve">, mô tả bộ tham số của </w:t>
+      </w:r>
+      <w:r>
+        <w:rPr>
+          <w:lang w:val="en-GB"/>
+        </w:rPr>
+        <w:t xml:space="preserve">mỗi </w:t>
+      </w:r>
+      <w:r>
+        <w:rPr>
+          <w:lang w:val="en-GB"/>
+        </w:rPr>
+        <w:t xml:space="preserve">mô hình </w:t>
+      </w:r>
+      <w:r>
+        <w:rPr>
+          <w:lang w:val="en-GB"/>
+        </w:rPr>
+        <w:t xml:space="preserve">(ví dụ: số lớp của mạng nơ-ron, số node của mỗi lớp, </w:t>
+      </w:r>
+      <w:r>
+        <w:rPr>
+          <w:lang w:val="en-GB"/>
+        </w:rPr>
+        <w:t xml:space="preserve">hàm activation được sử </w:t>
+      </w:r>
+      <w:proofErr w:type="gramStart"/>
+      <w:r>
+        <w:rPr>
+          <w:lang w:val="en-GB"/>
+        </w:rPr>
+        <w:t>dụng,…</w:t>
+      </w:r>
+      <w:proofErr w:type="gramEnd"/>
+      <w:r>
+        <w:rPr>
+          <w:lang w:val="en-GB"/>
+        </w:rPr>
+        <w:t xml:space="preserve">) </w:t>
+      </w:r>
+      <w:r>
+        <w:rPr>
+          <w:lang w:val="en-GB"/>
+        </w:rPr>
+        <w:t>thông qua API sử dụng để xây dựng mô hình</w:t>
+      </w:r>
+      <w:r>
+        <w:rPr>
+          <w:lang w:val="en-GB"/>
+        </w:rPr>
+        <w:t>.</w:t>
+      </w:r>
+    </w:p>
+    <w:p>
+      <w:pPr>
+        <w:rPr>
+          <w:lang w:val="en-GB"/>
+        </w:rPr>
+      </w:pPr>
+      <w:r>
+        <w:rPr>
+          <w:lang w:val="en-GB"/>
+        </w:rPr>
+        <w:t xml:space="preserve">- Chia dữ liệu thành </w:t>
+      </w:r>
+      <w:r>
+        <w:rPr>
+          <w:lang w:val="en-GB"/>
+        </w:rPr>
+        <w:t>các tập H</w:t>
+      </w:r>
+      <w:r>
+        <w:rPr>
+          <w:lang w:val="en-GB"/>
+        </w:rPr>
+        <w:t>uấn luyện/</w:t>
+      </w:r>
+      <w:r>
+        <w:rPr>
+          <w:lang w:val="en-GB"/>
+        </w:rPr>
+        <w:t>Xác thực</w:t>
+      </w:r>
+      <w:r>
+        <w:rPr>
+          <w:lang w:val="en-GB"/>
+        </w:rPr>
+        <w:t xml:space="preserve">/Kiểm thử </w:t>
+      </w:r>
+      <w:r>
+        <w:rPr>
+          <w:lang w:val="en-GB"/>
+        </w:rPr>
+        <w:t>theo tỉ lệ phù hợp.</w:t>
+      </w:r>
+    </w:p>
+    <w:p>
+      <w:pPr>
+        <w:rPr>
+          <w:lang w:val="en-GB"/>
+        </w:rPr>
+      </w:pPr>
+      <w:r>
+        <w:rPr>
+          <w:lang w:val="en-GB"/>
+        </w:rPr>
+        <w:t xml:space="preserve">- </w:t>
+      </w:r>
+      <w:r>
+        <w:rPr>
+          <w:lang w:val="en-GB"/>
+        </w:rPr>
+        <w:t xml:space="preserve">Trình bày các tham số của quá trình huấn luyện </w:t>
+      </w:r>
+      <w:r>
+        <w:rPr>
+          <w:lang w:val="en-GB"/>
+        </w:rPr>
+        <w:t xml:space="preserve">mô hình </w:t>
+      </w:r>
+      <w:r>
+        <w:rPr>
+          <w:lang w:val="en-GB"/>
+        </w:rPr>
+        <w:t>(</w:t>
+      </w:r>
+      <w:r>
+        <w:rPr>
+          <w:lang w:val="en-GB"/>
+        </w:rPr>
+        <w:t>ví dụ: l</w:t>
+      </w:r>
+      <w:r>
+        <w:rPr>
+          <w:lang w:val="en-GB"/>
+        </w:rPr>
+        <w:t xml:space="preserve">oss function, learning rate, number of </w:t>
+      </w:r>
+      <w:proofErr w:type="gramStart"/>
+      <w:r>
+        <w:rPr>
+          <w:lang w:val="en-GB"/>
+        </w:rPr>
+        <w:t>epochs,…</w:t>
+      </w:r>
+      <w:proofErr w:type="gramEnd"/>
+      <w:r>
+        <w:rPr>
+          <w:lang w:val="en-GB"/>
+        </w:rPr>
+        <w:t>).</w:t>
+      </w:r>
+    </w:p>
+    <w:p>
+      <w:pPr>
+        <w:rPr>
+          <w:lang w:val="en-GB"/>
+        </w:rPr>
+      </w:pPr>
+      <w:r>
+        <w:rPr>
+          <w:lang w:val="en-GB"/>
+        </w:rPr>
+        <w:t xml:space="preserve">- Trình bày các đồ thị thể hiện hiệu </w:t>
+      </w:r>
+      <w:r>
+        <w:rPr>
+          <w:lang w:val="en-GB"/>
+        </w:rPr>
+        <w:t>suất</w:t>
+      </w:r>
+      <w:r>
+        <w:rPr>
+          <w:lang w:val="en-GB"/>
+        </w:rPr>
+        <w:t xml:space="preserve"> </w:t>
+      </w:r>
+      <w:r>
+        <w:rPr>
+          <w:lang w:val="en-GB"/>
+        </w:rPr>
+        <w:t xml:space="preserve">(đánh giá bằng Loss hoặc Accuracy) </w:t>
+      </w:r>
+      <w:r>
+        <w:rPr>
+          <w:lang w:val="en-GB"/>
+        </w:rPr>
+        <w:t xml:space="preserve">của các mô hình </w:t>
+      </w:r>
+      <w:r>
+        <w:rPr>
+          <w:lang w:val="en-GB"/>
+        </w:rPr>
+        <w:t>trên các tập</w:t>
+      </w:r>
+      <w:r>
+        <w:rPr>
+          <w:lang w:val="en-GB"/>
+        </w:rPr>
+        <w:t xml:space="preserve"> </w:t>
+      </w:r>
+      <w:r>
+        <w:rPr>
+          <w:lang w:val="en-GB"/>
+        </w:rPr>
+        <w:t>H</w:t>
+      </w:r>
+      <w:r>
+        <w:rPr>
+          <w:lang w:val="en-GB"/>
+        </w:rPr>
+        <w:t>uấn luyện/</w:t>
+      </w:r>
+      <w:r>
+        <w:rPr>
+          <w:lang w:val="en-GB"/>
+        </w:rPr>
+        <w:t>Xác thực</w:t>
+      </w:r>
+      <w:r>
+        <w:rPr>
+          <w:lang w:val="en-GB"/>
+        </w:rPr>
+        <w:t>/Kiểm thử.</w:t>
+      </w:r>
+    </w:p>
+    <w:p>
+      <w:pPr>
+        <w:rPr>
+          <w:lang w:val="en-GB"/>
+        </w:rPr>
+      </w:pPr>
+      <w:r>
+        <w:rPr>
+          <w:lang w:val="en-GB"/>
+        </w:rPr>
         <w:lastRenderedPageBreak/>
-        <w:t>4</w:t>
-      </w:r>
-      <w:r>
+        <w:t xml:space="preserve">- </w:t>
+      </w:r>
+      <w:r>
+        <w:rPr>
+          <w:lang w:val="en-GB"/>
+        </w:rPr>
+        <w:t xml:space="preserve">Đưa ra các độ đo (metrics) dùng để đánh giá các mô hình </w:t>
+      </w:r>
+      <w:r>
+        <w:rPr>
+          <w:lang w:val="en-GB"/>
+        </w:rPr>
+        <w:t xml:space="preserve">(ví dụ: RMSE hoặc MAPE), </w:t>
+      </w:r>
+      <w:r>
+        <w:rPr>
+          <w:lang w:val="en-GB"/>
+        </w:rPr>
+        <w:t>và s</w:t>
+      </w:r>
+      <w:r>
+        <w:rPr>
+          <w:lang w:val="en-GB"/>
+        </w:rPr>
+        <w:t xml:space="preserve">o sánh hiệu quả của các mô hình bằng bảng </w:t>
+      </w:r>
+      <w:r>
+        <w:rPr>
+          <w:lang w:val="en-GB"/>
+        </w:rPr>
+        <w:t>số liệu (h</w:t>
+      </w:r>
+      <w:r>
+        <w:rPr>
+          <w:lang w:val="en-GB"/>
+        </w:rPr>
+        <w:t>oặc đồ thị</w:t>
+      </w:r>
+      <w:r>
+        <w:rPr>
+          <w:lang w:val="en-GB"/>
+        </w:rPr>
+        <w:t xml:space="preserve">) </w:t>
+      </w:r>
+      <w:r>
+        <w:rPr>
+          <w:lang w:val="en-GB"/>
+        </w:rPr>
+        <w:t>dựa trên các độ đo</w:t>
+      </w:r>
+      <w:r>
+        <w:rPr>
+          <w:lang w:val="en-GB"/>
+        </w:rPr>
         <w:t>.</w:t>
       </w:r>
+    </w:p>
+    <w:p>
+      <w:pPr>
+        <w:pStyle w:val="u1"/>
+      </w:pPr>
+      <w:r>
+        <w:t>5</w:t>
+      </w:r>
+      <w:r>
+        <w:t>. K</w:t>
+      </w:r>
+      <w:r>
+        <w:t>ết luận</w:t>
+      </w:r>
+    </w:p>
+    <w:p>
+      <w:r>
+        <w:t xml:space="preserve">Sinh viên </w:t>
+      </w:r>
+      <w:r>
+        <w:t>tổng kết các việc đã làm và</w:t>
+      </w:r>
       <w:r>
         <w:t xml:space="preserve"> </w:t>
       </w:r>
       <w:r>
-        <w:t>Mô hình hóa dữ liệu</w:t>
-      </w:r>
-    </w:p>
-    <w:p>
-      <w:pPr>
-        <w:rPr>
-          <w:lang w:val="en-GB"/>
-        </w:rPr>
-      </w:pPr>
-      <w:r>
-        <w:rPr>
-          <w:lang w:val="en-GB"/>
-        </w:rPr>
-        <w:t>SV trình bày quá trình xây dựng, xác thực và kiểm thử mô hình</w:t>
-      </w:r>
-      <w:r>
-        <w:rPr>
-          <w:lang w:val="en-GB"/>
-        </w:rPr>
-        <w:t xml:space="preserve"> gồm:</w:t>
-      </w:r>
-    </w:p>
-    <w:p>
-      <w:pPr>
-        <w:rPr>
-          <w:lang w:val="en-GB"/>
-        </w:rPr>
-      </w:pPr>
-      <w:r>
-        <w:rPr>
-          <w:lang w:val="en-GB"/>
-        </w:rPr>
-        <w:t>- Chọn các mô hình phù hợp (ít nhất 2 mô hình)</w:t>
-      </w:r>
-      <w:r>
-        <w:rPr>
-          <w:lang w:val="en-GB"/>
-        </w:rPr>
-        <w:t xml:space="preserve"> và mô tả ngắn gọn cơ sở lý thuyết của các </w:t>
-      </w:r>
-      <w:r>
-        <w:rPr>
-          <w:lang w:val="en-GB"/>
-        </w:rPr>
-        <w:t>mô hình</w:t>
-      </w:r>
-      <w:r>
-        <w:rPr>
-          <w:lang w:val="en-GB"/>
-        </w:rPr>
-        <w:t xml:space="preserve"> đã</w:t>
-      </w:r>
-      <w:r>
-        <w:rPr>
-          <w:lang w:val="en-GB"/>
-        </w:rPr>
-        <w:t xml:space="preserve"> lựa chọn</w:t>
-      </w:r>
-      <w:r>
-        <w:rPr>
-          <w:lang w:val="en-GB"/>
-        </w:rPr>
-        <w:t xml:space="preserve">, mô tả bộ tham số của </w:t>
-      </w:r>
-      <w:r>
-        <w:rPr>
-          <w:lang w:val="en-GB"/>
-        </w:rPr>
-        <w:t xml:space="preserve">mỗi </w:t>
-      </w:r>
-      <w:r>
-        <w:rPr>
-          <w:lang w:val="en-GB"/>
-        </w:rPr>
-        <w:t xml:space="preserve">mô hình </w:t>
-      </w:r>
-      <w:r>
-        <w:rPr>
-          <w:lang w:val="en-GB"/>
-        </w:rPr>
-        <w:t xml:space="preserve">(ví dụ: số lớp của mạng nơ-ron, số node của mỗi lớp, </w:t>
-      </w:r>
-      <w:r>
-        <w:rPr>
-          <w:lang w:val="en-GB"/>
-        </w:rPr>
-        <w:t>hàm activation được sử dụng,…</w:t>
-      </w:r>
-      <w:r>
-        <w:rPr>
-          <w:lang w:val="en-GB"/>
-        </w:rPr>
-        <w:t xml:space="preserve">) </w:t>
-      </w:r>
-      <w:r>
-        <w:rPr>
-          <w:lang w:val="en-GB"/>
-        </w:rPr>
-        <w:t>thông qua API sử dụng để xây dựng mô hình</w:t>
-      </w:r>
-      <w:r>
-        <w:rPr>
-          <w:lang w:val="en-GB"/>
-        </w:rPr>
+        <w:t xml:space="preserve">các </w:t>
+      </w:r>
+      <w:r>
+        <w:t>kết quả đạt được.</w:t>
+      </w:r>
+      <w:r>
+        <w:t xml:space="preserve"> Nêu hướng phát triển </w:t>
+      </w:r>
+      <w:r>
+        <w:t xml:space="preserve">để cải thiện kết quả </w:t>
+      </w:r>
+      <w:r>
+        <w:t>hiện có</w:t>
+      </w:r>
+      <w:r>
         <w:t>.</w:t>
       </w:r>
     </w:p>
     <w:p>
       <w:pPr>
-        <w:rPr>
-          <w:lang w:val="en-GB"/>
-        </w:rPr>
-      </w:pPr>
-      <w:r>
-        <w:rPr>
-          <w:lang w:val="en-GB"/>
-        </w:rPr>
-        <w:t xml:space="preserve">- Chia dữ liệu thành </w:t>
-      </w:r>
-      <w:r>
-        <w:rPr>
-          <w:lang w:val="en-GB"/>
-        </w:rPr>
-        <w:t>các tập H</w:t>
-      </w:r>
-      <w:r>
-        <w:rPr>
-          <w:lang w:val="en-GB"/>
-        </w:rPr>
-        <w:t>uấn luyện/</w:t>
-      </w:r>
-      <w:r>
-        <w:rPr>
-          <w:lang w:val="en-GB"/>
-        </w:rPr>
-        <w:t>Xác thực</w:t>
-      </w:r>
-      <w:r>
-        <w:rPr>
-          <w:lang w:val="en-GB"/>
-        </w:rPr>
-        <w:t xml:space="preserve">/Kiểm thử </w:t>
-      </w:r>
-      <w:r>
-        <w:rPr>
-          <w:lang w:val="en-GB"/>
-        </w:rPr>
-        <w:t>theo tỉ lệ phù hợp.</w:t>
-      </w:r>
-    </w:p>
-    <w:p>
-      <w:pPr>
-        <w:rPr>
-          <w:lang w:val="en-GB"/>
-        </w:rPr>
-      </w:pPr>
-      <w:r>
-        <w:rPr>
-          <w:lang w:val="en-GB"/>
-        </w:rPr>
-        <w:t xml:space="preserve">- </w:t>
-      </w:r>
-      <w:r>
-        <w:rPr>
-          <w:lang w:val="en-GB"/>
-        </w:rPr>
-        <w:t xml:space="preserve">Trình bày các tham số của quá trình huấn luyện </w:t>
-      </w:r>
-      <w:r>
-        <w:rPr>
-          <w:lang w:val="en-GB"/>
-        </w:rPr>
-        <w:t xml:space="preserve">mô hình </w:t>
-      </w:r>
-      <w:r>
-        <w:rPr>
-          <w:lang w:val="en-GB"/>
-        </w:rPr>
-        <w:t>(</w:t>
-      </w:r>
-      <w:r>
-        <w:rPr>
-          <w:lang w:val="en-GB"/>
-        </w:rPr>
-        <w:t>ví dụ: l</w:t>
-      </w:r>
-      <w:r>
-        <w:rPr>
-          <w:lang w:val="en-GB"/>
-        </w:rPr>
-        <w:t>oss function, learning rate, number of epochs,…).</w:t>
-      </w:r>
-    </w:p>
-    <w:p>
-      <w:pPr>
-        <w:rPr>
-          <w:lang w:val="en-GB"/>
-        </w:rPr>
-      </w:pPr>
-      <w:r>
-        <w:rPr>
-          <w:lang w:val="en-GB"/>
-        </w:rPr>
-        <w:t xml:space="preserve">- Trình bày các đồ thị thể hiện hiệu </w:t>
-      </w:r>
-      <w:r>
-        <w:rPr>
-          <w:lang w:val="en-GB"/>
-        </w:rPr>
-        <w:t>suất</w:t>
-      </w:r>
-      <w:r>
-        <w:rPr>
-          <w:lang w:val="en-GB"/>
-        </w:rPr>
-        <w:t xml:space="preserve"> </w:t>
-      </w:r>
-      <w:r>
-        <w:rPr>
-          <w:lang w:val="en-GB"/>
-        </w:rPr>
-        <w:t xml:space="preserve">(đánh giá bằng Loss hoặc Accuracy) </w:t>
-      </w:r>
-      <w:r>
-        <w:rPr>
-          <w:lang w:val="en-GB"/>
-        </w:rPr>
-        <w:t xml:space="preserve">của các mô hình </w:t>
-      </w:r>
-      <w:r>
-        <w:rPr>
-          <w:lang w:val="en-GB"/>
-        </w:rPr>
-        <w:t>trên các tập</w:t>
-      </w:r>
-      <w:r>
-        <w:rPr>
-          <w:lang w:val="en-GB"/>
-        </w:rPr>
-        <w:t xml:space="preserve"> </w:t>
-      </w:r>
-      <w:r>
-        <w:rPr>
-          <w:lang w:val="en-GB"/>
-        </w:rPr>
-        <w:t>H</w:t>
-      </w:r>
-      <w:r>
-        <w:rPr>
-          <w:lang w:val="en-GB"/>
-        </w:rPr>
-        <w:t>uấn luyện/</w:t>
-      </w:r>
-      <w:r>
-        <w:rPr>
-          <w:lang w:val="en-GB"/>
-        </w:rPr>
-        <w:t>Xác thực</w:t>
-      </w:r>
-      <w:r>
-        <w:rPr>
-          <w:lang w:val="en-GB"/>
-        </w:rPr>
-        <w:t>/Kiểm thử.</w:t>
-      </w:r>
-    </w:p>
-    <w:p>
-      <w:pPr>
-        <w:rPr>
-          <w:lang w:val="en-GB"/>
-        </w:rPr>
-      </w:pPr>
-      <w:r>
-        <w:rPr>
-          <w:lang w:val="en-GB"/>
-        </w:rPr>
-        <w:t xml:space="preserve">- </w:t>
-      </w:r>
-      <w:r>
-        <w:rPr>
-          <w:lang w:val="en-GB"/>
-        </w:rPr>
-        <w:t xml:space="preserve">Đưa ra các độ đo (metrics) dùng để đánh giá các mô hình </w:t>
-      </w:r>
-      <w:r>
-        <w:rPr>
-          <w:lang w:val="en-GB"/>
-        </w:rPr>
-        <w:t xml:space="preserve">(ví dụ: RMSE hoặc MAPE), </w:t>
-      </w:r>
-      <w:r>
-        <w:rPr>
-          <w:lang w:val="en-GB"/>
-        </w:rPr>
-        <w:t>và s</w:t>
-      </w:r>
-      <w:r>
-        <w:rPr>
-          <w:lang w:val="en-GB"/>
-        </w:rPr>
-        <w:t xml:space="preserve">o sánh hiệu quả của các mô hình bằng bảng </w:t>
-      </w:r>
-      <w:r>
-        <w:rPr>
-          <w:lang w:val="en-GB"/>
-        </w:rPr>
-        <w:t>số liệu (h</w:t>
-      </w:r>
-      <w:r>
-        <w:rPr>
-          <w:lang w:val="en-GB"/>
-        </w:rPr>
-        <w:t>oặc đồ thị</w:t>
-      </w:r>
-      <w:r>
-        <w:rPr>
-          <w:lang w:val="en-GB"/>
-        </w:rPr>
-        <w:t xml:space="preserve">) </w:t>
-      </w:r>
-      <w:r>
-        <w:rPr>
-          <w:lang w:val="en-GB"/>
-        </w:rPr>
-        <w:t>dựa trên các độ đo</w:t>
-      </w:r>
-      <w:r>
-        <w:rPr>
-          <w:lang w:val="en-GB"/>
-        </w:rPr>
-        <w:t>.</w:t>
-      </w:r>
-    </w:p>
-    <w:p>
-      <w:pPr>
-        <w:pStyle w:val="Heading1"/>
-      </w:pPr>
-      <w:r>
-        <w:t>5</w:t>
-      </w:r>
-      <w:r>
-        <w:t>. K</w:t>
-      </w:r>
-      <w:r>
-        <w:t>ết luận</w:t>
-      </w:r>
-    </w:p>
-    <w:p>
-      <w:r>
-        <w:t xml:space="preserve">Sinh viên </w:t>
-      </w:r>
-      <w:r>
-        <w:t>tổng kết các việc đã làm và</w:t>
-      </w:r>
-      <w:r>
-        <w:t xml:space="preserve"> </w:t>
-      </w:r>
-      <w:r>
-        <w:t xml:space="preserve">các </w:t>
-      </w:r>
-      <w:r>
-        <w:t>kết quả đạt được.</w:t>
-      </w:r>
-      <w:r>
-        <w:t xml:space="preserve"> Nêu hướng phát triển </w:t>
-      </w:r>
-      <w:r>
-        <w:t xml:space="preserve">để cải thiện kết quả </w:t>
-      </w:r>
-      <w:r>
-        <w:t>hiện có</w:t>
-      </w:r>
-      <w:r>
-        <w:t>.</w:t>
-      </w:r>
-    </w:p>
-    <w:p>
-      <w:pPr>
-        <w:pStyle w:val="Heading1"/>
+        <w:pStyle w:val="u1"/>
       </w:pPr>
       <w:r>
         <w:t>6</w:t>
@@ -2509,6 +2689,119 @@
     </w:lvl>
   </w:abstractNum>
   <w:abstractNum w:abstractNumId="2" w15:restartNumberingAfterBreak="0">
+    <w:nsid w:val="154947A3"/>
+    <w:multiLevelType w:val="hybridMultilevel"/>
+    <w:tmpl w:val="1ACEBCAE"/>
+    <w:lvl w:ilvl="0" w:tplc="04090001">
+      <w:start w:val="1"/>
+      <w:numFmt w:val="bullet"/>
+      <w:lvlText w:val=""/>
+      <w:lvlJc w:val="left"/>
+      <w:pPr>
+        <w:ind w:left="720" w:hanging="360"/>
+      </w:pPr>
+      <w:rPr>
+        <w:rFonts w:ascii="Symbol" w:hAnsi="Symbol" w:hint="default"/>
+      </w:rPr>
+    </w:lvl>
+    <w:lvl w:ilvl="1" w:tplc="04090003" w:tentative="1">
+      <w:start w:val="1"/>
+      <w:numFmt w:val="bullet"/>
+      <w:lvlText w:val="o"/>
+      <w:lvlJc w:val="left"/>
+      <w:pPr>
+        <w:ind w:left="1440" w:hanging="360"/>
+      </w:pPr>
+      <w:rPr>
+        <w:rFonts w:ascii="Courier New" w:hAnsi="Courier New" w:cs="Courier New" w:hint="default"/>
+      </w:rPr>
+    </w:lvl>
+    <w:lvl w:ilvl="2" w:tplc="04090005" w:tentative="1">
+      <w:start w:val="1"/>
+      <w:numFmt w:val="bullet"/>
+      <w:lvlText w:val=""/>
+      <w:lvlJc w:val="left"/>
+      <w:pPr>
+        <w:ind w:left="2160" w:hanging="360"/>
+      </w:pPr>
+      <w:rPr>
+        <w:rFonts w:ascii="Wingdings" w:hAnsi="Wingdings" w:hint="default"/>
+      </w:rPr>
+    </w:lvl>
+    <w:lvl w:ilvl="3" w:tplc="04090001" w:tentative="1">
+      <w:start w:val="1"/>
+      <w:numFmt w:val="bullet"/>
+      <w:lvlText w:val=""/>
+      <w:lvlJc w:val="left"/>
+      <w:pPr>
+        <w:ind w:left="2880" w:hanging="360"/>
+      </w:pPr>
+      <w:rPr>
+        <w:rFonts w:ascii="Symbol" w:hAnsi="Symbol" w:hint="default"/>
+      </w:rPr>
+    </w:lvl>
+    <w:lvl w:ilvl="4" w:tplc="04090003" w:tentative="1">
+      <w:start w:val="1"/>
+      <w:numFmt w:val="bullet"/>
+      <w:lvlText w:val="o"/>
+      <w:lvlJc w:val="left"/>
+      <w:pPr>
+        <w:ind w:left="3600" w:hanging="360"/>
+      </w:pPr>
+      <w:rPr>
+        <w:rFonts w:ascii="Courier New" w:hAnsi="Courier New" w:cs="Courier New" w:hint="default"/>
+      </w:rPr>
+    </w:lvl>
+    <w:lvl w:ilvl="5" w:tplc="04090005" w:tentative="1">
+      <w:start w:val="1"/>
+      <w:numFmt w:val="bullet"/>
+      <w:lvlText w:val=""/>
+      <w:lvlJc w:val="left"/>
+      <w:pPr>
+        <w:ind w:left="4320" w:hanging="360"/>
+      </w:pPr>
+      <w:rPr>
+        <w:rFonts w:ascii="Wingdings" w:hAnsi="Wingdings" w:hint="default"/>
+      </w:rPr>
+    </w:lvl>
+    <w:lvl w:ilvl="6" w:tplc="04090001" w:tentative="1">
+      <w:start w:val="1"/>
+      <w:numFmt w:val="bullet"/>
+      <w:lvlText w:val=""/>
+      <w:lvlJc w:val="left"/>
+      <w:pPr>
+        <w:ind w:left="5040" w:hanging="360"/>
+      </w:pPr>
+      <w:rPr>
+        <w:rFonts w:ascii="Symbol" w:hAnsi="Symbol" w:hint="default"/>
+      </w:rPr>
+    </w:lvl>
+    <w:lvl w:ilvl="7" w:tplc="04090003" w:tentative="1">
+      <w:start w:val="1"/>
+      <w:numFmt w:val="bullet"/>
+      <w:lvlText w:val="o"/>
+      <w:lvlJc w:val="left"/>
+      <w:pPr>
+        <w:ind w:left="5760" w:hanging="360"/>
+      </w:pPr>
+      <w:rPr>
+        <w:rFonts w:ascii="Courier New" w:hAnsi="Courier New" w:cs="Courier New" w:hint="default"/>
+      </w:rPr>
+    </w:lvl>
+    <w:lvl w:ilvl="8" w:tplc="04090005" w:tentative="1">
+      <w:start w:val="1"/>
+      <w:numFmt w:val="bullet"/>
+      <w:lvlText w:val=""/>
+      <w:lvlJc w:val="left"/>
+      <w:pPr>
+        <w:ind w:left="6480" w:hanging="360"/>
+      </w:pPr>
+      <w:rPr>
+        <w:rFonts w:ascii="Wingdings" w:hAnsi="Wingdings" w:hint="default"/>
+      </w:rPr>
+    </w:lvl>
+  </w:abstractNum>
+  <w:abstractNum w:abstractNumId="3" w15:restartNumberingAfterBreak="0">
     <w:nsid w:val="157F6745"/>
     <w:multiLevelType w:val="hybridMultilevel"/>
     <w:tmpl w:val="FCE47292"/>
@@ -2621,7 +2914,7 @@
       </w:rPr>
     </w:lvl>
   </w:abstractNum>
-  <w:abstractNum w:abstractNumId="3" w15:restartNumberingAfterBreak="0">
+  <w:abstractNum w:abstractNumId="4" w15:restartNumberingAfterBreak="0">
     <w:nsid w:val="1BA242E0"/>
     <w:multiLevelType w:val="hybridMultilevel"/>
     <w:tmpl w:val="4EC06E1E"/>
@@ -2734,7 +3027,7 @@
       </w:rPr>
     </w:lvl>
   </w:abstractNum>
-  <w:abstractNum w:abstractNumId="4" w15:restartNumberingAfterBreak="0">
+  <w:abstractNum w:abstractNumId="5" w15:restartNumberingAfterBreak="0">
     <w:nsid w:val="32104050"/>
     <w:multiLevelType w:val="multilevel"/>
     <w:tmpl w:val="F43E85DC"/>
@@ -2883,7 +3176,7 @@
       </w:rPr>
     </w:lvl>
   </w:abstractNum>
-  <w:abstractNum w:abstractNumId="5" w15:restartNumberingAfterBreak="0">
+  <w:abstractNum w:abstractNumId="6" w15:restartNumberingAfterBreak="0">
     <w:nsid w:val="3AEE7305"/>
     <w:multiLevelType w:val="hybridMultilevel"/>
     <w:tmpl w:val="A5728E18"/>
@@ -2972,7 +3265,7 @@
       </w:pPr>
     </w:lvl>
   </w:abstractNum>
-  <w:abstractNum w:abstractNumId="6" w15:restartNumberingAfterBreak="0">
+  <w:abstractNum w:abstractNumId="7" w15:restartNumberingAfterBreak="0">
     <w:nsid w:val="4D3937D7"/>
     <w:multiLevelType w:val="multilevel"/>
     <w:tmpl w:val="E49CD3E8"/>
@@ -3121,7 +3414,7 @@
       </w:rPr>
     </w:lvl>
   </w:abstractNum>
-  <w:abstractNum w:abstractNumId="7" w15:restartNumberingAfterBreak="0">
+  <w:abstractNum w:abstractNumId="8" w15:restartNumberingAfterBreak="0">
     <w:nsid w:val="61AC5C59"/>
     <w:multiLevelType w:val="multilevel"/>
     <w:tmpl w:val="DE029124"/>
@@ -3141,7 +3434,7 @@
     <w:lvl w:ilvl="1">
       <w:start w:val="1"/>
       <w:numFmt w:val="decimal"/>
-      <w:pStyle w:val="Heading2"/>
+      <w:pStyle w:val="u2"/>
       <w:lvlText w:val="%1.%2."/>
       <w:lvlJc w:val="left"/>
       <w:pPr>
@@ -3243,7 +3536,7 @@
       </w:pPr>
     </w:lvl>
   </w:abstractNum>
-  <w:abstractNum w:abstractNumId="8" w15:restartNumberingAfterBreak="0">
+  <w:abstractNum w:abstractNumId="9" w15:restartNumberingAfterBreak="0">
     <w:nsid w:val="77392877"/>
     <w:multiLevelType w:val="multilevel"/>
     <w:tmpl w:val="BF0CDBE0"/>
@@ -3339,19 +3632,19 @@
     </w:lvl>
   </w:abstractNum>
   <w:num w:numId="1" w16cid:durableId="1461680500">
+    <w:abstractNumId w:val="9"/>
+  </w:num>
+  <w:num w:numId="2" w16cid:durableId="1110660142">
     <w:abstractNumId w:val="8"/>
   </w:num>
-  <w:num w:numId="2" w16cid:durableId="1110660142">
-    <w:abstractNumId w:val="7"/>
+  <w:num w:numId="3" w16cid:durableId="1911502986">
+    <w:abstractNumId w:val="6"/>
   </w:num>
-  <w:num w:numId="3" w16cid:durableId="1911502986">
+  <w:num w:numId="4" w16cid:durableId="270868689">
     <w:abstractNumId w:val="5"/>
   </w:num>
-  <w:num w:numId="4" w16cid:durableId="270868689">
-    <w:abstractNumId w:val="4"/>
-  </w:num>
   <w:num w:numId="5" w16cid:durableId="133063519">
-    <w:abstractNumId w:val="6"/>
+    <w:abstractNumId w:val="7"/>
   </w:num>
   <w:num w:numId="6" w16cid:durableId="1050614078">
     <w:abstractNumId w:val="1"/>
@@ -3360,9 +3653,12 @@
     <w:abstractNumId w:val="0"/>
   </w:num>
   <w:num w:numId="8" w16cid:durableId="314071113">
+    <w:abstractNumId w:val="4"/>
+  </w:num>
+  <w:num w:numId="9" w16cid:durableId="1187905676">
     <w:abstractNumId w:val="3"/>
   </w:num>
-  <w:num w:numId="9" w16cid:durableId="1187905676">
+  <w:num w:numId="10" w16cid:durableId="803739282">
     <w:abstractNumId w:val="2"/>
   </w:num>
 </w:numbering>
@@ -3750,9 +4046,9 @@
     <w:lsdException w:name="Unresolved Mention" w:semiHidden="1" w:unhideWhenUsed="1"/>
     <w:lsdException w:name="Smart Link" w:semiHidden="1" w:unhideWhenUsed="1"/>
   </w:latentStyles>
-  <w:style w:type="paragraph" w:default="1" w:styleId="Normal">
+  <w:style w:type="paragraph" w:default="1" w:styleId="Binhthng">
     <w:name w:val="Normal"/>
-    <w:rsid w:val="00F4748F"/>
+    <w:rsid w:val="00F04C76"/>
     <w:pPr>
       <w:spacing w:before="120" w:line="288" w:lineRule="auto"/>
       <w:jc w:val="both"/>
@@ -3763,11 +4059,11 @@
       <w:szCs w:val="22"/>
     </w:rPr>
   </w:style>
-  <w:style w:type="paragraph" w:styleId="Heading1">
+  <w:style w:type="paragraph" w:styleId="u1">
     <w:name w:val="heading 1"/>
-    <w:basedOn w:val="Normal"/>
-    <w:next w:val="Normal"/>
-    <w:link w:val="Heading1Char"/>
+    <w:basedOn w:val="Binhthng"/>
+    <w:next w:val="Binhthng"/>
+    <w:link w:val="u1Char"/>
     <w:uiPriority w:val="9"/>
     <w:qFormat/>
     <w:rsid w:val="00703C90"/>
@@ -3785,11 +4081,11 @@
       <w:szCs w:val="32"/>
     </w:rPr>
   </w:style>
-  <w:style w:type="paragraph" w:styleId="Heading2">
+  <w:style w:type="paragraph" w:styleId="u2">
     <w:name w:val="heading 2"/>
-    <w:basedOn w:val="Normal"/>
-    <w:next w:val="Normal"/>
-    <w:link w:val="Heading2Char"/>
+    <w:basedOn w:val="Binhthng"/>
+    <w:next w:val="Binhthng"/>
+    <w:link w:val="u2Char"/>
     <w:autoRedefine/>
     <w:uiPriority w:val="99"/>
     <w:qFormat/>
@@ -3810,13 +4106,13 @@
       <w:shd w:val="clear" w:color="auto" w:fill="FFFFFF"/>
     </w:rPr>
   </w:style>
-  <w:style w:type="character" w:default="1" w:styleId="DefaultParagraphFont">
+  <w:style w:type="character" w:default="1" w:styleId="Phngmcinhcuaoanvn">
     <w:name w:val="Default Paragraph Font"/>
     <w:uiPriority w:val="1"/>
     <w:semiHidden/>
     <w:unhideWhenUsed/>
   </w:style>
-  <w:style w:type="table" w:default="1" w:styleId="TableNormal">
+  <w:style w:type="table" w:default="1" w:styleId="BangThngthng">
     <w:name w:val="Normal Table"/>
     <w:uiPriority w:val="99"/>
     <w:semiHidden/>
@@ -3831,16 +4127,16 @@
       </w:tblCellMar>
     </w:tblPr>
   </w:style>
-  <w:style w:type="numbering" w:default="1" w:styleId="NoList">
+  <w:style w:type="numbering" w:default="1" w:styleId="Khngco">
     <w:name w:val="No List"/>
     <w:uiPriority w:val="99"/>
     <w:semiHidden/>
     <w:unhideWhenUsed/>
   </w:style>
-  <w:style w:type="character" w:customStyle="1" w:styleId="Heading2Char">
-    <w:name w:val="Heading 2 Char"/>
-    <w:basedOn w:val="DefaultParagraphFont"/>
-    <w:link w:val="Heading2"/>
+  <w:style w:type="character" w:customStyle="1" w:styleId="u2Char">
+    <w:name w:val="Đầu đề 2 Char"/>
+    <w:basedOn w:val="Phngmcinhcuaoanvn"/>
+    <w:link w:val="u2"/>
     <w:uiPriority w:val="99"/>
     <w:rsid w:val="001A66E6"/>
     <w:rPr>
@@ -3850,7 +4146,7 @@
   </w:style>
   <w:style w:type="paragraph" w:customStyle="1" w:styleId="cngchitit1">
     <w:name w:val="Đề cương chi tiết 1"/>
-    <w:basedOn w:val="ListParagraph"/>
+    <w:basedOn w:val="oancuaDanhsach"/>
     <w:rsid w:val="00F4748F"/>
     <w:pPr>
       <w:widowControl w:val="0"/>
@@ -3868,9 +4164,9 @@
       <w:szCs w:val="24"/>
     </w:rPr>
   </w:style>
-  <w:style w:type="paragraph" w:styleId="ListParagraph">
+  <w:style w:type="paragraph" w:styleId="oancuaDanhsach">
     <w:name w:val="List Paragraph"/>
-    <w:basedOn w:val="Normal"/>
+    <w:basedOn w:val="Binhthng"/>
     <w:uiPriority w:val="34"/>
     <w:qFormat/>
     <w:rsid w:val="00F4748F"/>
@@ -3879,10 +4175,10 @@
       <w:contextualSpacing/>
     </w:pPr>
   </w:style>
-  <w:style w:type="character" w:customStyle="1" w:styleId="Heading1Char">
-    <w:name w:val="Heading 1 Char"/>
-    <w:basedOn w:val="DefaultParagraphFont"/>
-    <w:link w:val="Heading1"/>
+  <w:style w:type="character" w:customStyle="1" w:styleId="u1Char">
+    <w:name w:val="Đầu đề 1 Char"/>
+    <w:basedOn w:val="Phngmcinhcuaoanvn"/>
+    <w:link w:val="u1"/>
     <w:uiPriority w:val="9"/>
     <w:rsid w:val="00703C90"/>
     <w:rPr>
@@ -3893,9 +4189,9 @@
       <w:szCs w:val="32"/>
     </w:rPr>
   </w:style>
-  <w:style w:type="table" w:styleId="TableGrid">
+  <w:style w:type="table" w:styleId="LiBang">
     <w:name w:val="Table Grid"/>
-    <w:basedOn w:val="TableNormal"/>
+    <w:basedOn w:val="BangThngthng"/>
     <w:uiPriority w:val="59"/>
     <w:rsid w:val="004F145D"/>
     <w:tblPr>
@@ -3909,9 +4205,9 @@
       </w:tblBorders>
     </w:tblPr>
   </w:style>
-  <w:style w:type="character" w:styleId="Hyperlink">
+  <w:style w:type="character" w:styleId="Siuktni">
     <w:name w:val="Hyperlink"/>
-    <w:basedOn w:val="DefaultParagraphFont"/>
+    <w:basedOn w:val="Phngmcinhcuaoanvn"/>
     <w:uiPriority w:val="99"/>
     <w:unhideWhenUsed/>
     <w:rsid w:val="006977A0"/>
@@ -3920,9 +4216,9 @@
       <w:u w:val="single"/>
     </w:rPr>
   </w:style>
-  <w:style w:type="character" w:styleId="UnresolvedMention">
+  <w:style w:type="character" w:styleId="cpChagiiquyt">
     <w:name w:val="Unresolved Mention"/>
-    <w:basedOn w:val="DefaultParagraphFont"/>
+    <w:basedOn w:val="Phngmcinhcuaoanvn"/>
     <w:uiPriority w:val="99"/>
     <w:semiHidden/>
     <w:unhideWhenUsed/>
@@ -3934,7 +4230,7 @@
   </w:style>
   <w:style w:type="character" w:styleId="FollowedHyperlink">
     <w:name w:val="FollowedHyperlink"/>
-    <w:basedOn w:val="DefaultParagraphFont"/>
+    <w:basedOn w:val="Phngmcinhcuaoanvn"/>
     <w:uiPriority w:val="99"/>
     <w:semiHidden/>
     <w:unhideWhenUsed/>

</xml_diff>